<commit_message>
new stuff such as atr and new indicators and common indicators and divergence
</commit_message>
<xml_diff>
--- a/ichiemoko.docx
+++ b/ichiemoko.docx
@@ -735,6 +735,136 @@
         </w:rPr>
         <w:t xml:space="preserve"> be some stronger decisions for us to go short</w:t>
       </w:r>
+    </w:p>
+    <w:p>
+      <w:pPr>
+        <w:rPr>
+          <w:color w:val="4472C4" w:themeColor="accent1"/>
+          <w:sz w:val="52"/>
+          <w:szCs w:val="52"/>
+          <w:lang w:bidi="fa-IR"/>
+        </w:rPr>
+      </w:pPr>
+      <w:r>
+        <w:rPr>
+          <w:sz w:val="52"/>
+          <w:szCs w:val="52"/>
+          <w:lang w:bidi="fa-IR"/>
+        </w:rPr>
+        <w:lastRenderedPageBreak/>
+        <w:t xml:space="preserve">Well </w:t>
+      </w:r>
+      <w:proofErr w:type="gramStart"/>
+      <w:r>
+        <w:rPr>
+          <w:sz w:val="52"/>
+          <w:szCs w:val="52"/>
+          <w:lang w:bidi="fa-IR"/>
+        </w:rPr>
+        <w:t>lets</w:t>
+      </w:r>
+      <w:proofErr w:type="gramEnd"/>
+      <w:r>
+        <w:rPr>
+          <w:sz w:val="52"/>
+          <w:szCs w:val="52"/>
+          <w:lang w:bidi="fa-IR"/>
+        </w:rPr>
+        <w:t xml:space="preserve"> talk about a winner in this system which I mean baseline or </w:t>
+      </w:r>
+      <w:proofErr w:type="spellStart"/>
+      <w:r>
+        <w:rPr>
+          <w:color w:val="4472C4" w:themeColor="accent1"/>
+          <w:sz w:val="52"/>
+          <w:szCs w:val="52"/>
+          <w:lang w:bidi="fa-IR"/>
+        </w:rPr>
+        <w:t>kijunsen</w:t>
+      </w:r>
+      <w:proofErr w:type="spellEnd"/>
+    </w:p>
+    <w:p>
+      <w:pPr>
+        <w:rPr>
+          <w:sz w:val="52"/>
+          <w:szCs w:val="52"/>
+          <w:lang w:bidi="fa-IR"/>
+        </w:rPr>
+      </w:pPr>
+      <w:r>
+        <w:rPr>
+          <w:sz w:val="52"/>
+          <w:szCs w:val="52"/>
+          <w:lang w:bidi="fa-IR"/>
+        </w:rPr>
+        <w:t xml:space="preserve">out of all pieces in this </w:t>
+      </w:r>
+      <w:proofErr w:type="spellStart"/>
+      <w:r>
+        <w:rPr>
+          <w:sz w:val="52"/>
+          <w:szCs w:val="52"/>
+          <w:lang w:bidi="fa-IR"/>
+        </w:rPr>
+        <w:t>ichimoku</w:t>
+      </w:r>
+      <w:proofErr w:type="spellEnd"/>
+      <w:r>
+        <w:rPr>
+          <w:sz w:val="52"/>
+          <w:szCs w:val="52"/>
+          <w:lang w:bidi="fa-IR"/>
+        </w:rPr>
+        <w:t xml:space="preserve"> system </w:t>
+      </w:r>
+      <w:proofErr w:type="spellStart"/>
+      <w:r>
+        <w:rPr>
+          <w:color w:val="4472C4" w:themeColor="accent1"/>
+          <w:sz w:val="52"/>
+          <w:szCs w:val="52"/>
+          <w:lang w:bidi="fa-IR"/>
+        </w:rPr>
+        <w:t>kijun</w:t>
+      </w:r>
+      <w:proofErr w:type="spellEnd"/>
+      <w:r>
+        <w:rPr>
+          <w:sz w:val="52"/>
+          <w:szCs w:val="52"/>
+          <w:lang w:bidi="fa-IR"/>
+        </w:rPr>
+        <w:t xml:space="preserve"> is the best trendline we can lean on so we are </w:t>
+      </w:r>
+      <w:proofErr w:type="spellStart"/>
+      <w:r>
+        <w:rPr>
+          <w:sz w:val="52"/>
+          <w:szCs w:val="52"/>
+          <w:lang w:bidi="fa-IR"/>
+        </w:rPr>
+        <w:t>gonna</w:t>
+      </w:r>
+      <w:proofErr w:type="spellEnd"/>
+      <w:r>
+        <w:rPr>
+          <w:sz w:val="52"/>
+          <w:szCs w:val="52"/>
+          <w:lang w:bidi="fa-IR"/>
+        </w:rPr>
+        <w:t xml:space="preserve"> use that in our trading strategies and win </w:t>
+      </w:r>
+      <w:proofErr w:type="gramStart"/>
+      <w:r>
+        <w:rPr>
+          <w:sz w:val="52"/>
+          <w:szCs w:val="52"/>
+          <w:lang w:bidi="fa-IR"/>
+        </w:rPr>
+        <w:t>big !</w:t>
+      </w:r>
+      <w:proofErr w:type="gramEnd"/>
     </w:p>
     <w:p>
       <w:pPr>

</xml_diff>